<commit_message>
sample . to :
</commit_message>
<xml_diff>
--- a/Article/sample [storytelling].docx
+++ b/Article/sample [storytelling].docx
@@ -31,30 +31,14 @@
           <w:sz w:val="44"/>
           <w:szCs w:val="44"/>
         </w:rPr>
-        <w:t xml:space="preserve">“Hi, I’m Rewa </w:t>
-      </w:r>
-      <w:proofErr w:type="gramStart"/>
-      <w:r>
-        <w:rPr>
-          <w:sz w:val="44"/>
-          <w:szCs w:val="44"/>
-        </w:rPr>
-        <w:t xml:space="preserve">Choudhary </w:t>
-      </w:r>
-      <w:r>
-        <w:rPr>
-          <w:sz w:val="44"/>
-          <w:szCs w:val="44"/>
-        </w:rPr>
-        <w:t>,</w:t>
-      </w:r>
-      <w:proofErr w:type="gramEnd"/>
-      <w:r>
-        <w:rPr>
-          <w:sz w:val="44"/>
-          <w:szCs w:val="44"/>
-        </w:rPr>
-        <w:t xml:space="preserve"> a creative writer specializing in emotional and narrative-driven content. This is a storytelling sample focusing on inner conflict, dignity, and resilience. I enjoy creating content that connects deep</w:t>
+        <w:t xml:space="preserve">“Hi, I’m Rewa Choudhary </w:t>
+      </w:r>
+      <w:r>
+        <w:rPr>
+          <w:sz w:val="44"/>
+          <w:szCs w:val="44"/>
+        </w:rPr>
+        <w:t>, a creative writer specializing in emotional and narrative-driven content. This is a storytelling sample focusing on inner conflict, dignity, and resilience. I enjoy creating content that connects deep</w:t>
       </w:r>
       <w:r>
         <w:rPr>
@@ -80,79 +64,53 @@
           <w:szCs w:val="44"/>
         </w:rPr>
       </w:pPr>
-      <w:proofErr w:type="gramStart"/>
       <w:r>
         <w:rPr>
           <w:b/>
           <w:sz w:val="44"/>
           <w:szCs w:val="44"/>
         </w:rPr>
-        <w:t>Sample.</w:t>
-      </w:r>
-      <w:proofErr w:type="gramEnd"/>
-    </w:p>
-    <w:p>
-      <w:pPr>
-        <w:pStyle w:val="NormalWeb"/>
-        <w:rPr>
-          <w:sz w:val="44"/>
-          <w:szCs w:val="44"/>
-        </w:rPr>
-      </w:pPr>
-      <w:r>
-        <w:rPr>
-          <w:sz w:val="44"/>
-          <w:szCs w:val="44"/>
-        </w:rPr>
-        <w:t xml:space="preserve">She walked back into a place that was supposed to protect her, but safety felt unfamiliar now. Faces waited for her—family, concern, guilt—but none of it reached her. Her body carried marks of what had happened, yet those wounds felt small compared to what had shattered inside her. Humiliation replayed itself again and again in her mind—every look, every word, </w:t>
-      </w:r>
-      <w:proofErr w:type="gramStart"/>
-      <w:r>
-        <w:rPr>
-          <w:sz w:val="44"/>
-          <w:szCs w:val="44"/>
-        </w:rPr>
-        <w:t>every</w:t>
-      </w:r>
-      <w:proofErr w:type="gramEnd"/>
-      <w:r>
-        <w:rPr>
-          <w:sz w:val="44"/>
-          <w:szCs w:val="44"/>
-        </w:rPr>
-        <w:t xml:space="preserve"> silence that followed. Pain was temporary. What hurt more was the way her dignity had been handled so carelessly.</w:t>
-      </w:r>
-    </w:p>
-    <w:p>
-      <w:pPr>
-        <w:pStyle w:val="NormalWeb"/>
-        <w:rPr>
-          <w:sz w:val="44"/>
-          <w:szCs w:val="44"/>
-        </w:rPr>
-      </w:pPr>
-      <w:r>
-        <w:rPr>
-          <w:sz w:val="44"/>
-          <w:szCs w:val="44"/>
-        </w:rPr>
-        <w:t xml:space="preserve">She didn’t scream. She didn’t collapse immediately. She walked forward in </w:t>
-      </w:r>
-      <w:proofErr w:type="gramStart"/>
-      <w:r>
-        <w:rPr>
-          <w:sz w:val="44"/>
-          <w:szCs w:val="44"/>
-        </w:rPr>
-        <w:t>silence,</w:t>
-      </w:r>
-      <w:proofErr w:type="gramEnd"/>
-      <w:r>
-        <w:rPr>
-          <w:sz w:val="44"/>
-          <w:szCs w:val="44"/>
-        </w:rPr>
-        <w:t xml:space="preserve"> and that silence carried more weight than any accusation ever could. It was the silence of </w:t>
+        <w:t>Sa</w:t>
+      </w:r>
+      <w:r>
+        <w:rPr>
+          <w:b/>
+          <w:sz w:val="44"/>
+          <w:szCs w:val="44"/>
+        </w:rPr>
+        <w:t>mple:</w:t>
+      </w:r>
+    </w:p>
+    <w:p>
+      <w:pPr>
+        <w:pStyle w:val="NormalWeb"/>
+        <w:rPr>
+          <w:sz w:val="44"/>
+          <w:szCs w:val="44"/>
+        </w:rPr>
+      </w:pPr>
+      <w:r>
+        <w:rPr>
+          <w:sz w:val="44"/>
+          <w:szCs w:val="44"/>
+        </w:rPr>
+        <w:t>She walked back into a place that was supposed to protect her, but safety felt unfamiliar now. Faces waited for her—family, concern, guilt—but none of it reached her. Her body carried marks of what had happened, yet those wounds felt small compared to what had shattered inside her. Humiliation replayed itself again and again in her mind—every look, every word, every silence that followed. Pain was temporary. What hurt more was the way her dignity had been handled so carelessly.</w:t>
+      </w:r>
+    </w:p>
+    <w:p>
+      <w:pPr>
+        <w:pStyle w:val="NormalWeb"/>
+        <w:rPr>
+          <w:sz w:val="44"/>
+          <w:szCs w:val="44"/>
+        </w:rPr>
+      </w:pPr>
+      <w:r>
+        <w:rPr>
+          <w:sz w:val="44"/>
+          <w:szCs w:val="44"/>
+        </w:rPr>
+        <w:t xml:space="preserve">She didn’t scream. She didn’t collapse immediately. She walked forward in silence, and that silence carried more weight than any accusation ever could. It was the silence of </w:t>
       </w:r>
       <w:r>
         <w:rPr>
@@ -224,23 +182,7 @@
           <w:sz w:val="44"/>
           <w:szCs w:val="44"/>
         </w:rPr>
-        <w:t xml:space="preserve">It broke with questions that had been buried for too long. </w:t>
-      </w:r>
-      <w:proofErr w:type="gramStart"/>
-      <w:r>
-        <w:rPr>
-          <w:sz w:val="44"/>
-          <w:szCs w:val="44"/>
-        </w:rPr>
-        <w:t>Questions about protection, about values, about why strength was taught if it was never defended.</w:t>
-      </w:r>
-      <w:proofErr w:type="gramEnd"/>
-      <w:r>
-        <w:rPr>
-          <w:sz w:val="44"/>
-          <w:szCs w:val="44"/>
-        </w:rPr>
-        <w:t xml:space="preserve"> Her body gave up </w:t>
+        <w:t xml:space="preserve">It broke with questions that had been buried for too long. Questions about protection, about values, about why strength was taught if it was never defended. Her body gave up </w:t>
       </w:r>
       <w:r>
         <w:rPr>

</xml_diff>